<commit_message>
RMSE validation on SIRQN model variants
</commit_message>
<xml_diff>
--- a/modelSIRQN/PersamaanModelSIRQN.docx
+++ b/modelSIRQN/PersamaanModelSIRQN.docx
@@ -639,67 +639,7 @@
                     <w:rFonts w:ascii="Cambria Math" w:hAnsi="Cambria Math"/>
                     <w:szCs w:val="24"/>
                   </w:rPr>
-                  <m:t>∙</m:t>
-                </m:r>
-                <m:f>
-                  <m:fPr>
-                    <m:ctrlPr>
-                      <w:rPr>
-                        <w:rFonts w:ascii="Cambria Math" w:hAnsi="Cambria Math"/>
-                        <w:i/>
-                        <w:szCs w:val="24"/>
-                      </w:rPr>
-                    </m:ctrlPr>
-                  </m:fPr>
-                  <m:num>
-                    <m:r>
-                      <w:rPr>
-                        <w:rFonts w:ascii="Cambria Math" w:hAnsi="Cambria Math"/>
-                        <w:szCs w:val="24"/>
-                      </w:rPr>
-                      <m:t>S∙NQ</m:t>
-                    </m:r>
-                  </m:num>
-                  <m:den>
-                    <m:sSub>
-                      <m:sSubPr>
-                        <m:ctrlPr>
-                          <w:rPr>
-                            <w:rFonts w:ascii="Cambria Math" w:hAnsi="Cambria Math"/>
-                            <w:i/>
-                            <w:szCs w:val="24"/>
-                          </w:rPr>
-                        </m:ctrlPr>
-                      </m:sSubPr>
-                      <m:e>
-                        <m:r>
-                          <w:rPr>
-                            <w:rFonts w:ascii="Cambria Math" w:hAnsi="Cambria Math"/>
-                            <w:szCs w:val="24"/>
-                          </w:rPr>
-                          <m:t>N</m:t>
-                        </m:r>
-                      </m:e>
-                      <m:sub>
-                        <m:r>
-                          <w:rPr>
-                            <w:rFonts w:ascii="Cambria Math" w:hAnsi="Cambria Math"/>
-                            <w:szCs w:val="24"/>
-                          </w:rPr>
-                          <m:t>pop</m:t>
-                        </m:r>
-                      </m:sub>
-                    </m:sSub>
-                  </m:den>
-                </m:f>
-                <w:bookmarkStart w:id="1" w:name="_GoBack"/>
-                <w:bookmarkEnd w:id="1"/>
-                <m:r>
-                  <w:rPr>
-                    <w:rFonts w:ascii="Cambria Math" w:hAnsi="Cambria Math"/>
-                    <w:szCs w:val="24"/>
-                  </w:rPr>
-                  <m:t>+</m:t>
+                  <m:t>∙S+</m:t>
                 </m:r>
                 <m:sSub>
                   <m:sSubPr>
@@ -752,7 +692,7 @@
                 <w:szCs w:val="24"/>
               </w:rPr>
             </w:pPr>
-            <w:bookmarkStart w:id="2" w:name="dSq_dt"/>
+            <w:bookmarkStart w:id="1" w:name="dSq_dt"/>
             <w:r>
               <w:rPr>
                 <w:szCs w:val="24"/>
@@ -811,7 +751,7 @@
               </w:rPr>
               <w:t>)</w:t>
             </w:r>
-            <w:bookmarkEnd w:id="2"/>
+            <w:bookmarkEnd w:id="1"/>
           </w:p>
         </w:tc>
       </w:tr>
@@ -902,65 +842,7 @@
                     <w:rFonts w:ascii="Cambria Math" w:hAnsi="Cambria Math"/>
                     <w:szCs w:val="24"/>
                   </w:rPr>
-                  <m:t>∙</m:t>
-                </m:r>
-                <m:f>
-                  <m:fPr>
-                    <m:ctrlPr>
-                      <w:rPr>
-                        <w:rFonts w:ascii="Cambria Math" w:hAnsi="Cambria Math"/>
-                        <w:i/>
-                        <w:szCs w:val="24"/>
-                      </w:rPr>
-                    </m:ctrlPr>
-                  </m:fPr>
-                  <m:num>
-                    <m:r>
-                      <w:rPr>
-                        <w:rFonts w:ascii="Cambria Math" w:hAnsi="Cambria Math"/>
-                        <w:szCs w:val="24"/>
-                      </w:rPr>
-                      <m:t>S∙NQ</m:t>
-                    </m:r>
-                  </m:num>
-                  <m:den>
-                    <m:sSub>
-                      <m:sSubPr>
-                        <m:ctrlPr>
-                          <w:rPr>
-                            <w:rFonts w:ascii="Cambria Math" w:hAnsi="Cambria Math"/>
-                            <w:i/>
-                            <w:szCs w:val="24"/>
-                          </w:rPr>
-                        </m:ctrlPr>
-                      </m:sSubPr>
-                      <m:e>
-                        <m:r>
-                          <w:rPr>
-                            <w:rFonts w:ascii="Cambria Math" w:hAnsi="Cambria Math"/>
-                            <w:szCs w:val="24"/>
-                          </w:rPr>
-                          <m:t>N</m:t>
-                        </m:r>
-                      </m:e>
-                      <m:sub>
-                        <m:r>
-                          <w:rPr>
-                            <w:rFonts w:ascii="Cambria Math" w:hAnsi="Cambria Math"/>
-                            <w:szCs w:val="24"/>
-                          </w:rPr>
-                          <m:t>pop</m:t>
-                        </m:r>
-                      </m:sub>
-                    </m:sSub>
-                  </m:den>
-                </m:f>
-                <m:r>
-                  <w:rPr>
-                    <w:rFonts w:ascii="Cambria Math" w:hAnsi="Cambria Math"/>
-                    <w:szCs w:val="24"/>
-                  </w:rPr>
-                  <m:t>-</m:t>
+                  <m:t>∙S-</m:t>
                 </m:r>
                 <m:sSub>
                   <m:sSubPr>
@@ -1085,7 +967,7 @@
                 <w:szCs w:val="24"/>
               </w:rPr>
             </w:pPr>
-            <w:bookmarkStart w:id="3" w:name="dNI_dt"/>
+            <w:bookmarkStart w:id="2" w:name="dNI_dt"/>
             <w:r>
               <w:rPr>
                 <w:szCs w:val="24"/>
@@ -1144,7 +1026,7 @@
               </w:rPr>
               <w:t>)</w:t>
             </w:r>
-            <w:bookmarkEnd w:id="3"/>
+            <w:bookmarkEnd w:id="2"/>
           </w:p>
         </w:tc>
       </w:tr>
@@ -1670,7 +1552,7 @@
                 <w:szCs w:val="24"/>
               </w:rPr>
             </w:pPr>
-            <w:bookmarkStart w:id="4" w:name="dP_dt"/>
+            <w:bookmarkStart w:id="3" w:name="dP_dt"/>
             <w:r>
               <w:rPr>
                 <w:szCs w:val="24"/>
@@ -1729,7 +1611,7 @@
               </w:rPr>
               <w:t>)</w:t>
             </w:r>
-            <w:bookmarkEnd w:id="4"/>
+            <w:bookmarkEnd w:id="3"/>
           </w:p>
         </w:tc>
       </w:tr>
@@ -2827,6 +2709,7 @@
                 <w:szCs w:val="24"/>
               </w:rPr>
             </w:pPr>
+            <w:bookmarkStart w:id="4" w:name="_GoBack" w:colFirst="0" w:colLast="3"/>
             <m:oMathPara>
               <m:oMath>
                 <m:r>
@@ -2834,6 +2717,169 @@
                     <w:rFonts w:ascii="Cambria Math" w:hAnsi="Cambria Math" w:cstheme="majorBidi"/>
                     <w:szCs w:val="24"/>
                   </w:rPr>
+                  <m:t>I</m:t>
+                </m:r>
+              </m:oMath>
+            </m:oMathPara>
+          </w:p>
+        </w:tc>
+        <w:tc>
+          <w:tcPr>
+            <w:tcW w:w="284" w:type="dxa"/>
+          </w:tcPr>
+          <w:p>
+            <w:pPr>
+              <w:rPr>
+                <w:rFonts w:asciiTheme="majorBidi" w:hAnsiTheme="majorBidi" w:cstheme="majorBidi"/>
+                <w:szCs w:val="24"/>
+              </w:rPr>
+            </w:pPr>
+            <w:r>
+              <w:rPr>
+                <w:rFonts w:asciiTheme="majorBidi" w:hAnsiTheme="majorBidi" w:cstheme="majorBidi"/>
+                <w:szCs w:val="24"/>
+              </w:rPr>
+              <w:t>:</w:t>
+            </w:r>
+          </w:p>
+        </w:tc>
+        <w:tc>
+          <w:tcPr>
+            <w:tcW w:w="7658" w:type="dxa"/>
+          </w:tcPr>
+          <w:p>
+            <w:pPr>
+              <w:rPr>
+                <w:rFonts w:asciiTheme="majorBidi" w:hAnsiTheme="majorBidi" w:cstheme="majorBidi"/>
+              </w:rPr>
+            </w:pPr>
+            <w:proofErr w:type="spellStart"/>
+            <w:r>
+              <w:rPr>
+                <w:rFonts w:asciiTheme="majorBidi" w:hAnsiTheme="majorBidi" w:cstheme="majorBidi"/>
+              </w:rPr>
+              <w:t>jumlah</w:t>
+            </w:r>
+            <w:proofErr w:type="spellEnd"/>
+            <w:r>
+              <w:rPr>
+                <w:rFonts w:asciiTheme="majorBidi" w:hAnsiTheme="majorBidi" w:cstheme="majorBidi"/>
+              </w:rPr>
+              <w:t xml:space="preserve"> </w:t>
+            </w:r>
+            <w:r>
+              <w:rPr>
+                <w:rFonts w:asciiTheme="majorBidi" w:hAnsiTheme="majorBidi" w:cstheme="majorBidi"/>
+              </w:rPr>
+              <w:t xml:space="preserve">orang </w:t>
+            </w:r>
+            <w:proofErr w:type="spellStart"/>
+            <w:r>
+              <w:rPr>
+                <w:rFonts w:asciiTheme="majorBidi" w:hAnsiTheme="majorBidi" w:cstheme="majorBidi"/>
+              </w:rPr>
+              <w:t>terkonfirmasi</w:t>
+            </w:r>
+            <w:proofErr w:type="spellEnd"/>
+            <w:r>
+              <w:rPr>
+                <w:rFonts w:asciiTheme="majorBidi" w:hAnsiTheme="majorBidi" w:cstheme="majorBidi"/>
+              </w:rPr>
+              <w:t xml:space="preserve"> </w:t>
+            </w:r>
+            <w:proofErr w:type="spellStart"/>
+            <w:r>
+              <w:rPr>
+                <w:rFonts w:asciiTheme="majorBidi" w:hAnsiTheme="majorBidi" w:cstheme="majorBidi"/>
+              </w:rPr>
+              <w:t>positif</w:t>
+            </w:r>
+            <w:proofErr w:type="spellEnd"/>
+            <w:r>
+              <w:rPr>
+                <w:rFonts w:asciiTheme="majorBidi" w:hAnsiTheme="majorBidi" w:cstheme="majorBidi"/>
+              </w:rPr>
+              <w:t xml:space="preserve"> </w:t>
+            </w:r>
+            <w:proofErr w:type="spellStart"/>
+            <w:r>
+              <w:rPr>
+                <w:rFonts w:asciiTheme="majorBidi" w:hAnsiTheme="majorBidi" w:cstheme="majorBidi"/>
+              </w:rPr>
+              <w:t>namun</w:t>
+            </w:r>
+            <w:proofErr w:type="spellEnd"/>
+            <w:r>
+              <w:rPr>
+                <w:rFonts w:asciiTheme="majorBidi" w:hAnsiTheme="majorBidi" w:cstheme="majorBidi"/>
+              </w:rPr>
+              <w:t xml:space="preserve"> </w:t>
+            </w:r>
+            <w:proofErr w:type="spellStart"/>
+            <w:r>
+              <w:rPr>
+                <w:rFonts w:asciiTheme="majorBidi" w:hAnsiTheme="majorBidi" w:cstheme="majorBidi"/>
+              </w:rPr>
+              <w:t>belum</w:t>
+            </w:r>
+            <w:proofErr w:type="spellEnd"/>
+            <w:r>
+              <w:rPr>
+                <w:rFonts w:asciiTheme="majorBidi" w:hAnsiTheme="majorBidi" w:cstheme="majorBidi"/>
+              </w:rPr>
+              <w:t xml:space="preserve"> </w:t>
+            </w:r>
+            <w:proofErr w:type="spellStart"/>
+            <w:r>
+              <w:rPr>
+                <w:rFonts w:asciiTheme="majorBidi" w:hAnsiTheme="majorBidi" w:cstheme="majorBidi"/>
+              </w:rPr>
+              <w:t>diisolasi</w:t>
+            </w:r>
+            <w:proofErr w:type="spellEnd"/>
+            <w:r>
+              <w:rPr>
+                <w:rFonts w:asciiTheme="majorBidi" w:hAnsiTheme="majorBidi" w:cstheme="majorBidi"/>
+              </w:rPr>
+              <w:t xml:space="preserve"> (</w:t>
+            </w:r>
+            <w:r>
+              <w:rPr>
+                <w:rFonts w:asciiTheme="majorBidi" w:hAnsiTheme="majorBidi" w:cstheme="majorBidi"/>
+                <w:i/>
+              </w:rPr>
+              <w:t>infectious</w:t>
+            </w:r>
+            <w:r>
+              <w:rPr>
+                <w:rFonts w:asciiTheme="majorBidi" w:hAnsiTheme="majorBidi" w:cstheme="majorBidi"/>
+              </w:rPr>
+              <w:t>)</w:t>
+            </w:r>
+          </w:p>
+        </w:tc>
+      </w:tr>
+      <w:bookmarkEnd w:id="4"/>
+      <w:tr>
+        <w:tc>
+          <w:tcPr>
+            <w:tcW w:w="563" w:type="dxa"/>
+          </w:tcPr>
+          <w:p>
+            <w:pPr>
+              <w:rPr>
+                <w:rFonts w:asciiTheme="majorBidi" w:hAnsiTheme="majorBidi" w:cstheme="majorBidi"/>
+                <w:szCs w:val="24"/>
+              </w:rPr>
+            </w:pPr>
+            <m:oMathPara>
+              <m:oMath>
+                <m:r>
+                  <w:rPr>
+                    <w:rFonts w:ascii="Cambria Math" w:hAnsi="Cambria Math" w:cstheme="majorBidi"/>
+                    <w:szCs w:val="24"/>
+                  </w:rPr>
+                  <w:lastRenderedPageBreak/>
                   <m:t>Q</m:t>
                 </m:r>
               </m:oMath>
@@ -2947,7 +2993,6 @@
                   <w:rPr>
                     <w:rFonts w:ascii="Cambria Math" w:hAnsi="Cambria Math"/>
                   </w:rPr>
-                  <w:lastRenderedPageBreak/>
                   <m:t>R</m:t>
                 </m:r>
               </m:oMath>
@@ -6479,6 +6524,7 @@
                   <w:rPr>
                     <w:rFonts w:ascii="Cambria Math" w:hAnsi="Cambria Math"/>
                   </w:rPr>
+                  <w:lastRenderedPageBreak/>
                   <m:t>k</m:t>
                 </m:r>
                 <m:d>
@@ -6634,7 +6680,6 @@
           <w:b/>
           <w:szCs w:val="24"/>
         </w:rPr>
-        <w:lastRenderedPageBreak/>
         <w:t>Perhitungan</w:t>
       </w:r>
       <w:proofErr w:type="spellEnd"/>
@@ -12565,6 +12610,7 @@
               <w:rPr>
                 <w:szCs w:val="24"/>
               </w:rPr>
+              <w:lastRenderedPageBreak/>
               <w:t>(</w:t>
             </w:r>
             <w:r>
@@ -13403,7 +13449,7 @@
 </file>
 
 <file path=customXml/itemProps1.xml><?xml version="1.0" encoding="utf-8"?>
-<ds:datastoreItem xmlns:ds="http://schemas.openxmlformats.org/officeDocument/2006/customXml" ds:itemID="{4CFFF22D-65C3-464B-992F-A478D6546ACB}">
+<ds:datastoreItem xmlns:ds="http://schemas.openxmlformats.org/officeDocument/2006/customXml" ds:itemID="{744B2F8A-5A90-4C2C-8E3B-906B40CCF044}">
   <ds:schemaRefs>
     <ds:schemaRef ds:uri="http://schemas.openxmlformats.org/officeDocument/2006/bibliography"/>
   </ds:schemaRefs>

</xml_diff>